<commit_message>
Avancé pas mal la partie Arduino Contrôle des moteurs avec le shiftreg Préparé le terrain pour d'autres trucs La classe Arduino String possède des soucis avec la librairie freertos...
</commit_message>
<xml_diff>
--- a/Axes de travail.docx
+++ b/Axes de travail.docx
@@ -4,7 +4,7 @@
   <w:body>
     <w:p>
       <w:pPr>
-        <w:pStyle w:val="Titre1"/>
+        <w:pStyle w:val="Heading1"/>
         <w:spacing w:before="240" w:after="0"/>
         <w:rPr/>
       </w:pPr>
@@ -28,48 +28,44 @@
         <w:pStyle w:val="Normal"/>
         <w:rPr/>
       </w:pPr>
-      <w:r>
-        <w:rPr/>
-        <w:t>Chambefort Quentin</w:t>
-      </w:r>
       <w:bookmarkStart w:id="0" w:name="_GoBack"/>
       <w:bookmarkEnd w:id="0"/>
-    </w:p>
-    <w:p>
-      <w:pPr>
-        <w:pStyle w:val="Titre1"/>
-        <w:rPr/>
-      </w:pPr>
-      <w:r>
-        <w:rPr/>
-      </w:r>
-    </w:p>
-    <w:p>
-      <w:pPr>
-        <w:pStyle w:val="Titre1"/>
-        <w:rPr/>
-      </w:pPr>
-      <w:r>
-        <w:rPr/>
-        <w:t xml:space="preserve">Chaise de Bureau Connectée : </w:t>
-      </w:r>
-      <w:r>
-        <w:rPr/>
-        <w:t>Axes de travail</w:t>
-      </w:r>
-    </w:p>
-    <w:p>
-      <w:pPr>
-        <w:pStyle w:val="Normal"/>
-        <w:rPr/>
-      </w:pPr>
-      <w:r>
-        <w:rPr/>
-      </w:r>
-    </w:p>
-    <w:p>
-      <w:pPr>
-        <w:pStyle w:val="Titre2"/>
+      <w:r>
+        <w:rPr/>
+        <w:t>Chambefort Quentin</w:t>
+      </w:r>
+    </w:p>
+    <w:p>
+      <w:pPr>
+        <w:pStyle w:val="Heading1"/>
+        <w:rPr/>
+      </w:pPr>
+      <w:r>
+        <w:rPr/>
+      </w:r>
+    </w:p>
+    <w:p>
+      <w:pPr>
+        <w:pStyle w:val="Heading1"/>
+        <w:rPr/>
+      </w:pPr>
+      <w:r>
+        <w:rPr/>
+        <w:t>Chaise de Bureau Connectée : Axes de travail</w:t>
+      </w:r>
+    </w:p>
+    <w:p>
+      <w:pPr>
+        <w:pStyle w:val="Normal"/>
+        <w:rPr/>
+      </w:pPr>
+      <w:r>
+        <w:rPr/>
+      </w:r>
+    </w:p>
+    <w:p>
+      <w:pPr>
+        <w:pStyle w:val="Heading2"/>
         <w:rPr/>
       </w:pPr>
       <w:r>
@@ -127,7 +123,7 @@
     </w:p>
     <w:p>
       <w:pPr>
-        <w:pStyle w:val="Titre2"/>
+        <w:pStyle w:val="Heading2"/>
         <w:rPr/>
       </w:pPr>
       <w:r>
@@ -137,7 +133,7 @@
     </w:p>
     <w:p>
       <w:pPr>
-        <w:pStyle w:val="Titre2"/>
+        <w:pStyle w:val="Heading2"/>
         <w:rPr/>
       </w:pPr>
       <w:r>
@@ -228,7 +224,11 @@
       </w:r>
       <w:r>
         <w:rPr/>
-        <w:t>Idée d’upgrade : utiliser un pont H ? (contrôle de la vitesse des moteurs)</w:t>
+        <w:t>I</w:t>
+      </w:r>
+      <w:r>
+        <w:rPr/>
+        <w:t>dée d’upgrade : utiliser un pont H ? (contrôle de la vitesse des moteurs)</w:t>
       </w:r>
     </w:p>
     <w:p>
@@ -325,15 +325,7 @@
       </w:pPr>
       <w:r>
         <w:rPr/>
-        <w:t xml:space="preserve">Etat actuel : 2 batteries au plomb de récup </w:t>
-      </w:r>
-      <w:r>
-        <w:rPr/>
-        <w:t>branchées en parallèle</w:t>
-      </w:r>
-      <w:r>
-        <w:rPr/>
-        <w:t xml:space="preserve">. </w:t>
+        <w:t xml:space="preserve">Etat actuel : 2 batteries au plomb de récup branchées en parallèle. </w:t>
       </w:r>
     </w:p>
     <w:p>
@@ -385,7 +377,7 @@
     </w:p>
     <w:p>
       <w:pPr>
-        <w:pStyle w:val="Titre2"/>
+        <w:pStyle w:val="Heading2"/>
         <w:rPr/>
       </w:pPr>
       <w:r>
@@ -466,16 +458,12 @@
       </w:pPr>
       <w:r>
         <w:rPr/>
-        <w:t xml:space="preserve">Si carte programmation bas niveau, déléguer la plupart des calculs et traitement à un serveur ou application externe. </w:t>
-      </w:r>
-      <w:r>
-        <w:rPr/>
-        <w:t>(ESP32, Arduino...)</w:t>
-      </w:r>
-    </w:p>
-    <w:p>
-      <w:pPr>
-        <w:pStyle w:val="Titre2"/>
+        <w:t>Si carte programmation bas niveau, déléguer la plupart des calculs et traitement à un serveur ou application externe. (ESP32, Arduino...)</w:t>
+      </w:r>
+    </w:p>
+    <w:p>
+      <w:pPr>
+        <w:pStyle w:val="Heading2"/>
         <w:rPr/>
       </w:pPr>
       <w:r>
@@ -512,7 +500,7 @@
     </w:p>
     <w:p>
       <w:pPr>
-        <w:pStyle w:val="Titre2"/>
+        <w:pStyle w:val="Heading2"/>
         <w:rPr/>
       </w:pPr>
       <w:r>
@@ -561,7 +549,7 @@
     </w:p>
     <w:p>
       <w:pPr>
-        <w:pStyle w:val="Titre2"/>
+        <w:pStyle w:val="Heading2"/>
         <w:rPr/>
       </w:pPr>
       <w:r>
@@ -606,6 +594,7 @@
       <w:pgNumType w:fmt="decimal"/>
       <w:formProt w:val="false"/>
       <w:textDirection w:val="lrTb"/>
+      <w:docGrid w:type="default" w:linePitch="240" w:charSpace="4294961151"/>
     </w:sectPr>
   </w:body>
 </w:document>
@@ -617,16 +606,12 @@
     <w:rPrDefault>
       <w:rPr>
         <w:rFonts w:ascii="Liberation Serif" w:hAnsi="Liberation Serif" w:eastAsia="Noto Sans CJK SC Regular" w:cs="Lohit Devanagari"/>
-        <w:kern w:val="2"/>
-        <w:sz w:val="24"/>
         <w:szCs w:val="24"/>
         <w:lang w:val="fr-FR" w:eastAsia="zh-CN" w:bidi="hi-IN"/>
       </w:rPr>
     </w:rPrDefault>
     <w:pPrDefault>
-      <w:pPr>
-        <w:widowControl/>
-      </w:pPr>
+      <w:pPr/>
     </w:pPrDefault>
   </w:docDefaults>
   <w:style w:type="paragraph" w:styleId="Normal">
@@ -634,68 +619,69 @@
     <w:qFormat/>
     <w:pPr>
       <w:widowControl/>
+      <w:bidi w:val="0"/>
+      <w:jc w:val="left"/>
     </w:pPr>
     <w:rPr>
       <w:rFonts w:ascii="Liberation Serif" w:hAnsi="Liberation Serif" w:eastAsia="Noto Sans CJK SC Regular" w:cs="Lohit Devanagari"/>
-      <w:color w:val="auto"/>
-      <w:kern w:val="2"/>
+      <w:color w:val="00000A"/>
       <w:sz w:val="24"/>
       <w:szCs w:val="24"/>
       <w:lang w:val="fr-FR" w:eastAsia="zh-CN" w:bidi="hi-IN"/>
     </w:rPr>
   </w:style>
-  <w:style w:type="paragraph" w:styleId="Titre1">
+  <w:style w:type="paragraph" w:styleId="Heading1">
     <w:name w:val="Heading 1"/>
     <w:basedOn w:val="Normal"/>
     <w:next w:val="Normal"/>
     <w:qFormat/>
     <w:pPr>
-      <w:keepNext w:val="true"/>
+      <w:keepNext/>
       <w:keepLines/>
       <w:spacing w:before="240" w:after="0"/>
       <w:outlineLvl w:val="0"/>
     </w:pPr>
     <w:rPr>
-      <w:rFonts w:ascii="Cambria" w:hAnsi="Cambria" w:eastAsia="" w:cs="" w:asciiTheme="majorHAnsi" w:cstheme="majorBidi" w:eastAsiaTheme="majorEastAsia" w:hAnsiTheme="majorHAnsi"/>
+      <w:rFonts w:eastAsia="" w:cs="" w:asciiTheme="majorHAnsi" w:cstheme="majorBidi" w:eastAsiaTheme="majorEastAsia" w:hAnsiTheme="majorHAnsi"/>
       <w:color w:val="365F91" w:themeColor="accent1" w:themeShade="bf"/>
       <w:sz w:val="32"/>
       <w:szCs w:val="32"/>
     </w:rPr>
   </w:style>
-  <w:style w:type="paragraph" w:styleId="Titre2">
+  <w:style w:type="paragraph" w:styleId="Heading2">
     <w:name w:val="Heading 2"/>
     <w:basedOn w:val="Normal"/>
     <w:next w:val="Normal"/>
     <w:qFormat/>
     <w:pPr>
-      <w:keepNext w:val="true"/>
+      <w:keepNext/>
       <w:keepLines/>
       <w:spacing w:before="40" w:after="0"/>
       <w:outlineLvl w:val="1"/>
     </w:pPr>
     <w:rPr>
-      <w:rFonts w:ascii="Cambria" w:hAnsi="Cambria" w:eastAsia="" w:cs="" w:asciiTheme="majorHAnsi" w:cstheme="majorBidi" w:eastAsiaTheme="majorEastAsia" w:hAnsiTheme="majorHAnsi"/>
+      <w:rFonts w:eastAsia="" w:cs="" w:asciiTheme="majorHAnsi" w:cstheme="majorBidi" w:eastAsiaTheme="majorEastAsia" w:hAnsiTheme="majorHAnsi"/>
       <w:color w:val="365F91" w:themeColor="accent1" w:themeShade="bf"/>
       <w:sz w:val="26"/>
       <w:szCs w:val="26"/>
     </w:rPr>
   </w:style>
-  <w:style w:type="paragraph" w:styleId="Titre">
-    <w:name w:val="Titre"/>
+  <w:style w:type="paragraph" w:styleId="Heading">
+    <w:name w:val="Heading"/>
     <w:basedOn w:val="Normal"/>
-    <w:next w:val="Corpsdetexte"/>
+    <w:next w:val="TextBody"/>
     <w:qFormat/>
     <w:pPr>
-      <w:keepNext w:val="true"/>
+      <w:keepNext/>
       <w:spacing w:before="240" w:after="120"/>
     </w:pPr>
     <w:rPr>
-      <w:rFonts w:ascii="Liberation Sans" w:hAnsi="Liberation Sans" w:eastAsia="Noto Sans CJK SC Regular" w:cs="Lohit Devanagari"/>
+      <w:rFonts w:ascii="Liberation Sans" w:hAnsi="Liberation Sans" w:eastAsia="Noto Sans CJK SC Regular" w:cs="FreeSans"/>
       <w:sz w:val="28"/>
       <w:szCs w:val="28"/>
     </w:rPr>
   </w:style>
-  <w:style w:type="paragraph" w:styleId="Corpsdetexte">
+  <w:style w:type="paragraph" w:styleId="TextBody">
     <w:name w:val="Body Text"/>
     <w:basedOn w:val="Normal"/>
     <w:pPr>
@@ -703,15 +689,15 @@
     </w:pPr>
     <w:rPr/>
   </w:style>
-  <w:style w:type="paragraph" w:styleId="Liste">
+  <w:style w:type="paragraph" w:styleId="List">
     <w:name w:val="List"/>
-    <w:basedOn w:val="Corpsdetexte"/>
+    <w:basedOn w:val="TextBody"/>
     <w:pPr/>
     <w:rPr>
       <w:rFonts w:cs="Lohit Devanagari"/>
     </w:rPr>
   </w:style>
-  <w:style w:type="paragraph" w:styleId="Lgende">
+  <w:style w:type="paragraph" w:styleId="Caption">
     <w:name w:val="Caption"/>
     <w:basedOn w:val="Normal"/>
     <w:qFormat/>
@@ -738,5 +724,19 @@
       <w:rFonts w:cs="Lohit Devanagari"/>
     </w:rPr>
   </w:style>
+  <w:style w:type="paragraph" w:styleId="Titre">
+    <w:name w:val="Titre"/>
+    <w:basedOn w:val="Normal"/>
+    <w:qFormat/>
+    <w:pPr>
+      <w:keepNext/>
+      <w:spacing w:before="240" w:after="120"/>
+    </w:pPr>
+    <w:rPr>
+      <w:rFonts w:ascii="Liberation Sans" w:hAnsi="Liberation Sans" w:eastAsia="Noto Sans CJK SC Regular" w:cs="Lohit Devanagari"/>
+      <w:sz w:val="28"/>
+      <w:szCs w:val="28"/>
+    </w:rPr>
+  </w:style>
 </w:styles>
 </file>
</xml_diff>